<commit_message>
1st changes in otchet
</commit_message>
<xml_diff>
--- a/lab10.docx
+++ b/lab10.docx
@@ -3,18 +3,1654 @@
 <w:document xmlns:wpc="http://schemas.microsoft.com/office/word/2010/wordprocessingCanvas" xmlns:cx="http://schemas.microsoft.com/office/drawing/2014/chartex" xmlns:cx1="http://schemas.microsoft.com/office/drawing/2015/9/8/chartex" xmlns:cx2="http://schemas.microsoft.com/office/drawing/2015/10/21/chartex" xmlns:cx3="http://schemas.microsoft.com/office/drawing/2016/5/9/chartex" xmlns:cx4="http://schemas.microsoft.com/office/drawing/2016/5/10/chartex" xmlns:cx5="http://schemas.microsoft.com/office/drawing/2016/5/11/chartex" xmlns:cx6="http://schemas.microsoft.com/office/drawing/2016/5/12/chartex" xmlns:cx7="http://schemas.microsoft.com/office/drawing/2016/5/13/chartex" xmlns:cx8="http://schemas.microsoft.com/office/drawing/2016/5/14/chartex" xmlns:mc="http://schemas.openxmlformats.org/markup-compatibility/2006" xmlns:aink="http://schemas.microsoft.com/office/drawing/2016/ink" xmlns:am3d="http://schemas.microsoft.com/office/drawing/2017/model3d" xmlns:o="urn:schemas-microsoft-com:office:office" xmlns:oel="http://schemas.microsoft.com/office/2019/extlst" xmlns:r="http://schemas.openxmlformats.org/officeDocument/2006/relationships" xmlns:m="http://schemas.openxmlformats.org/officeDocument/2006/math" xmlns:v="urn:schemas-microsoft-com:vml" xmlns:wp14="http://schemas.microsoft.com/office/word/2010/wordprocessingDrawing" xmlns:wp="http://schemas.openxmlformats.org/drawingml/2006/wordprocessingDrawing" xmlns:w10="urn:schemas-microsoft-com:office:word" xmlns:w="http://schemas.openxmlformats.org/wordprocessingml/2006/main" xmlns:w14="http://schemas.microsoft.com/office/word/2010/wordml" xmlns:w15="http://schemas.microsoft.com/office/word/2012/wordml" xmlns:w16cex="http://schemas.microsoft.com/office/word/2018/wordml/cex" xmlns:w16cid="http://schemas.microsoft.com/office/word/2016/wordml/cid" xmlns:w16="http://schemas.microsoft.com/office/word/2018/wordml" xmlns:w16du="http://schemas.microsoft.com/office/word/2023/wordml/word16du" xmlns:w16sdtdh="http://schemas.microsoft.com/office/word/2020/wordml/sdtdatahash" xmlns:w16se="http://schemas.microsoft.com/office/word/2015/wordml/symex" xmlns:wpg="http://schemas.microsoft.com/office/word/2010/wordprocessingGroup" xmlns:wpi="http://schemas.microsoft.com/office/word/2010/wordprocessingInk" xmlns:wne="http://schemas.microsoft.com/office/word/2006/wordml" xmlns:wps="http://schemas.microsoft.com/office/word/2010/wordprocessingShape" mc:Ignorable="w14 w15 w16se w16cid w16 w16cex w16sdtdh w16du wp14">
   <w:body>
     <w:p>
+      <w:r>
+        <w:t>МИНИСТЕРСТВО НАУКИ И ВЫСШЕГО ОБРАЗОВАНИЯ</w:t>
+      </w:r>
+    </w:p>
+    <w:p>
+      <w:r>
+        <w:t>РОССИЙСКОЙ ФЕДЕРАЦИИ</w:t>
+      </w:r>
+    </w:p>
+    <w:p>
+      <w:r>
+        <w:t>Пензенский государственный университет</w:t>
+      </w:r>
+    </w:p>
+    <w:p>
+      <w:r>
+        <w:t>Кафедра «Вычислительная техника»</w:t>
+      </w:r>
+    </w:p>
+    <w:p>
+      <w:r>
+        <w:t> </w:t>
+      </w:r>
+    </w:p>
+    <w:p>
+      <w:r>
+        <w:t> </w:t>
+      </w:r>
+    </w:p>
+    <w:p>
+      <w:r>
+        <w:t> </w:t>
+      </w:r>
+    </w:p>
+    <w:p>
+      <w:r>
+        <w:t>Отчёт</w:t>
+      </w:r>
+    </w:p>
+    <w:p>
+      <w:r>
+        <w:t>По лабораторной работе №10</w:t>
+      </w:r>
+    </w:p>
+    <w:p>
+      <w:r>
+        <w:t>По дисциплине «Информационные технологии в профессиональной</w:t>
+      </w:r>
+    </w:p>
+    <w:p>
+      <w:r>
+        <w:t>деятельности»</w:t>
+      </w:r>
+    </w:p>
+    <w:p>
+      <w:r>
+        <w:t>На тему «</w:t>
+      </w:r>
+      <w:proofErr w:type="spellStart"/>
+      <w:r>
+        <w:t>GitHub</w:t>
+      </w:r>
+      <w:proofErr w:type="spellEnd"/>
+      <w:r>
+        <w:t>»</w:t>
+      </w:r>
+    </w:p>
+    <w:p>
+      <w:r>
+        <w:t>Вариант №3</w:t>
+      </w:r>
+    </w:p>
+    <w:p>
+      <w:r>
+        <w:t> </w:t>
+      </w:r>
+    </w:p>
+    <w:p>
+      <w:r>
+        <w:t> </w:t>
+      </w:r>
+    </w:p>
+    <w:p>
+      <w:r>
+        <w:t>Выполнили студенты</w:t>
+      </w:r>
+    </w:p>
+    <w:p>
+      <w:r>
+        <w:t>23ВВВ2:</w:t>
+      </w:r>
+    </w:p>
+    <w:p>
+      <w:r>
+        <w:t>Герасимов Владислав</w:t>
+      </w:r>
+    </w:p>
+    <w:p>
+      <w:r>
+        <w:t>Федоров Борис</w:t>
+      </w:r>
+    </w:p>
+    <w:p>
+      <w:r>
+        <w:t>Проверили:</w:t>
+      </w:r>
+    </w:p>
+    <w:p>
+      <w:r>
+        <w:t>Юрова О.В.</w:t>
+      </w:r>
+    </w:p>
+    <w:p>
+      <w:r>
+        <w:t>Митрохина Н.Ю.</w:t>
+      </w:r>
+    </w:p>
+    <w:p>
+      <w:r>
+        <w:t> </w:t>
+      </w:r>
+    </w:p>
+    <w:p>
+      <w:r>
+        <w:t> </w:t>
+      </w:r>
+    </w:p>
+    <w:p>
+      <w:r>
+        <w:t>Пенза 2024</w:t>
+      </w:r>
+    </w:p>
+    <w:p>
+      <w:r>
+        <w:rPr>
+          <w:b/>
+          <w:bCs/>
+        </w:rPr>
+        <w:t>Цель:</w:t>
+      </w:r>
+      <w:r>
+        <w:t xml:space="preserve"> научиться работать с веб-сервисом для хостинга проектов и их </w:t>
+      </w:r>
+    </w:p>
+    <w:p>
+      <w:r>
+        <w:t xml:space="preserve">совместной разработки </w:t>
+      </w:r>
+      <w:proofErr w:type="spellStart"/>
+      <w:r>
+        <w:t>GitHub</w:t>
+      </w:r>
+      <w:proofErr w:type="spellEnd"/>
+      <w:r>
+        <w:t xml:space="preserve">. Создать свой публичный репозиторий. </w:t>
+      </w:r>
+    </w:p>
+    <w:p>
+      <w:r>
+        <w:rPr>
+          <w:b/>
+          <w:bCs/>
+        </w:rPr>
+        <w:t xml:space="preserve">Практическая часть. </w:t>
+      </w:r>
+    </w:p>
+    <w:p>
+      <w:r>
+        <w:t xml:space="preserve">Внимание!!! Для корректной работы в учебной аудитории необходимо проверить остались ли данные учетных записей других пользователей. Для этого войдите в Настройки параметров компьютера, а затем перейдите в Диспетчер учетных данных: </w:t>
+      </w:r>
+    </w:p>
+    <w:p>
+      <w:r>
+        <w:t xml:space="preserve">После чего найдите в общих учетных данных записи с данными </w:t>
+      </w:r>
+      <w:proofErr w:type="spellStart"/>
+      <w:r>
+        <w:t>GitHub</w:t>
+      </w:r>
+      <w:proofErr w:type="spellEnd"/>
+      <w:r>
+        <w:t xml:space="preserve"> и удалите их: </w:t>
+      </w:r>
+    </w:p>
+    <w:p>
+      <w:r>
+        <w:t xml:space="preserve">После работы в аудитории не забудьте таким же способом удалить свои учетные данные. </w:t>
+      </w:r>
+    </w:p>
+    <w:p>
+      <w:r>
+        <w:rPr>
+          <w:b/>
+          <w:bCs/>
+        </w:rPr>
+        <w:lastRenderedPageBreak/>
+        <w:t>1)</w:t>
+      </w:r>
+      <w:r>
+        <w:t xml:space="preserve"> Регистрация всех членов команды.  Зарегистрировались, как было описано в лабораторной работе №9. Сделали скрины всех профилей участников на </w:t>
+      </w:r>
+      <w:proofErr w:type="spellStart"/>
+      <w:r>
+        <w:t>GitHub</w:t>
+      </w:r>
+      <w:proofErr w:type="spellEnd"/>
+      <w:r>
+        <w:t xml:space="preserve"> и добавили их в отчет. </w:t>
+      </w:r>
+    </w:p>
+    <w:p>
+      <w:r>
+        <w:drawing>
+          <wp:inline distT="0" distB="0" distL="0" distR="0" wp14:anchorId="0318161B" wp14:editId="56E51824">
+            <wp:extent cx="5940425" cy="3579495"/>
+            <wp:effectExtent l="0" t="0" r="3175" b="1905"/>
+            <wp:docPr id="1027132077" name="Рисунок 38"/>
+            <wp:cNvGraphicFramePr>
+              <a:graphicFrameLocks xmlns:a="http://schemas.openxmlformats.org/drawingml/2006/main" noChangeAspect="1"/>
+            </wp:cNvGraphicFramePr>
+            <a:graphic xmlns:a="http://schemas.openxmlformats.org/drawingml/2006/main">
+              <a:graphicData uri="http://schemas.openxmlformats.org/drawingml/2006/picture">
+                <pic:pic xmlns:pic="http://schemas.openxmlformats.org/drawingml/2006/picture">
+                  <pic:nvPicPr>
+                    <pic:cNvPr id="0" name="Picture 96"/>
+                    <pic:cNvPicPr>
+                      <a:picLocks noChangeAspect="1" noChangeArrowheads="1"/>
+                    </pic:cNvPicPr>
+                  </pic:nvPicPr>
+                  <pic:blipFill>
+                    <a:blip r:embed="rId5">
+                      <a:extLst>
+                        <a:ext uri="{28A0092B-C50C-407E-A947-70E740481C1C}">
+                          <a14:useLocalDpi xmlns:a14="http://schemas.microsoft.com/office/drawing/2010/main" val="0"/>
+                        </a:ext>
+                      </a:extLst>
+                    </a:blip>
+                    <a:srcRect/>
+                    <a:stretch>
+                      <a:fillRect/>
+                    </a:stretch>
+                  </pic:blipFill>
+                  <pic:spPr bwMode="auto">
+                    <a:xfrm>
+                      <a:off x="0" y="0"/>
+                      <a:ext cx="5940425" cy="3579495"/>
+                    </a:xfrm>
+                    <a:prstGeom prst="rect">
+                      <a:avLst/>
+                    </a:prstGeom>
+                    <a:noFill/>
+                    <a:ln>
+                      <a:noFill/>
+                    </a:ln>
+                  </pic:spPr>
+                </pic:pic>
+              </a:graphicData>
+            </a:graphic>
+          </wp:inline>
+        </w:drawing>
+      </w:r>
+    </w:p>
+    <w:p>
+      <w:r>
+        <w:rPr>
+          <w:b/>
+          <w:bCs/>
+        </w:rPr>
+        <w:t>2)</w:t>
+      </w:r>
+      <w:r>
+        <w:t xml:space="preserve"> Распределение ролей на проекте. Перед началом совместной работы определитесь с ролями в вашей команде. Выберите студента (далее будет называться «студент №1»), который будет являться координатором проекта с полномочиями администратора репозитория. Остальные студенты команды («студент №2», «студент №3» и т.д.) должны иметь доступ к репозиторию для </w:t>
+      </w:r>
+      <w:proofErr w:type="gramStart"/>
+      <w:r>
+        <w:t>того</w:t>
+      </w:r>
+      <w:proofErr w:type="gramEnd"/>
+      <w:r>
+        <w:t xml:space="preserve"> чтобы иметь возможность получать файлы проекта. Кроме общего репозитория каждый из участников команды должен иметь свой локальный репозиторий, в котором будут храниться версии проекта, над которым он работал. </w:t>
+      </w:r>
+    </w:p>
+    <w:p>
+      <w:r>
+        <w:rPr>
+          <w:b/>
+          <w:bCs/>
+        </w:rPr>
+        <w:t>3)</w:t>
+      </w:r>
+      <w:r>
+        <w:t xml:space="preserve"> Создание совместного репозитория (выполняет студент №1). Создайте в своей учетной записи новый публичный репозиторий </w:t>
+      </w:r>
+      <w:proofErr w:type="spellStart"/>
+      <w:r>
+        <w:t>FinalWork</w:t>
+      </w:r>
+      <w:proofErr w:type="spellEnd"/>
+      <w:r>
+        <w:t xml:space="preserve">. Добавьте к этому репозиторию соавторов (профили студентов вашей бригады). Продемонстрируйте результаты выполнения задания, сделав скрины, добавьте их в отчет. </w:t>
+      </w:r>
+    </w:p>
+    <w:p>
+      <w:r>
+        <w:rPr>
+          <w:b/>
+          <w:bCs/>
+        </w:rPr>
+        <w:t>4)</w:t>
+      </w:r>
+      <w:r>
+        <w:t xml:space="preserve"> Выполнение задания. Выполнение задания заключается в описании действий и демонстрации полученных результатов в виде скринов каждым студентом бригады. Результатом выполнения индивидуального задания должны стать файлы .</w:t>
+      </w:r>
+      <w:proofErr w:type="spellStart"/>
+      <w:r>
+        <w:t>docx</w:t>
+      </w:r>
+      <w:proofErr w:type="spellEnd"/>
+      <w:r>
+        <w:t xml:space="preserve">, содержащий описание работы над проектом, ссылку на репозиторий и файлы самого проекта. </w:t>
+      </w:r>
+    </w:p>
+    <w:p>
+      <w:r>
+        <w:rPr>
+          <w:b/>
+          <w:bCs/>
+        </w:rPr>
+        <w:t xml:space="preserve">Этап 1 (подготовительный). </w:t>
+      </w:r>
+    </w:p>
+    <w:p>
+      <w:r>
+        <w:t>Выполнил студент №1:</w:t>
+      </w:r>
+    </w:p>
+    <w:p>
+      <w:r>
+        <w:t xml:space="preserve">- создал локальный репозиторий и инициализировал его; </w:t>
+      </w:r>
+    </w:p>
+    <w:p>
+      <w:r>
+        <w:drawing>
+          <wp:inline distT="0" distB="0" distL="0" distR="0" wp14:anchorId="4E14B0D9" wp14:editId="3B93386A">
+            <wp:extent cx="3238500" cy="352425"/>
+            <wp:effectExtent l="0" t="0" r="0" b="9525"/>
+            <wp:docPr id="1187824362" name="Рисунок 37"/>
+            <wp:cNvGraphicFramePr>
+              <a:graphicFrameLocks xmlns:a="http://schemas.openxmlformats.org/drawingml/2006/main" noChangeAspect="1"/>
+            </wp:cNvGraphicFramePr>
+            <a:graphic xmlns:a="http://schemas.openxmlformats.org/drawingml/2006/main">
+              <a:graphicData uri="http://schemas.openxmlformats.org/drawingml/2006/picture">
+                <pic:pic xmlns:pic="http://schemas.openxmlformats.org/drawingml/2006/picture">
+                  <pic:nvPicPr>
+                    <pic:cNvPr id="0" name="Picture 97"/>
+                    <pic:cNvPicPr>
+                      <a:picLocks noChangeAspect="1" noChangeArrowheads="1"/>
+                    </pic:cNvPicPr>
+                  </pic:nvPicPr>
+                  <pic:blipFill>
+                    <a:blip r:embed="rId6">
+                      <a:extLst>
+                        <a:ext uri="{28A0092B-C50C-407E-A947-70E740481C1C}">
+                          <a14:useLocalDpi xmlns:a14="http://schemas.microsoft.com/office/drawing/2010/main" val="0"/>
+                        </a:ext>
+                      </a:extLst>
+                    </a:blip>
+                    <a:srcRect/>
+                    <a:stretch>
+                      <a:fillRect/>
+                    </a:stretch>
+                  </pic:blipFill>
+                  <pic:spPr bwMode="auto">
+                    <a:xfrm>
+                      <a:off x="0" y="0"/>
+                      <a:ext cx="3238500" cy="352425"/>
+                    </a:xfrm>
+                    <a:prstGeom prst="rect">
+                      <a:avLst/>
+                    </a:prstGeom>
+                    <a:noFill/>
+                    <a:ln>
+                      <a:noFill/>
+                    </a:ln>
+                  </pic:spPr>
+                </pic:pic>
+              </a:graphicData>
+            </a:graphic>
+          </wp:inline>
+        </w:drawing>
+      </w:r>
+    </w:p>
+    <w:p>
+      <w:r>
+        <w:t>- связал созданный репозиторий с удаленным (</w:t>
+      </w:r>
+      <w:proofErr w:type="spellStart"/>
+      <w:r>
+        <w:t>FinalWork</w:t>
+      </w:r>
+      <w:proofErr w:type="spellEnd"/>
+      <w:r>
+        <w:t>);</w:t>
+      </w:r>
+    </w:p>
+    <w:p>
+      <w:r>
+        <w:lastRenderedPageBreak/>
+        <w:drawing>
+          <wp:inline distT="0" distB="0" distL="0" distR="0" wp14:anchorId="0AD140AA" wp14:editId="36A84411">
+            <wp:extent cx="4114800" cy="1104900"/>
+            <wp:effectExtent l="0" t="0" r="0" b="0"/>
+            <wp:docPr id="2113148052" name="Рисунок 36"/>
+            <wp:cNvGraphicFramePr>
+              <a:graphicFrameLocks xmlns:a="http://schemas.openxmlformats.org/drawingml/2006/main" noChangeAspect="1"/>
+            </wp:cNvGraphicFramePr>
+            <a:graphic xmlns:a="http://schemas.openxmlformats.org/drawingml/2006/main">
+              <a:graphicData uri="http://schemas.openxmlformats.org/drawingml/2006/picture">
+                <pic:pic xmlns:pic="http://schemas.openxmlformats.org/drawingml/2006/picture">
+                  <pic:nvPicPr>
+                    <pic:cNvPr id="0" name="Picture 98"/>
+                    <pic:cNvPicPr>
+                      <a:picLocks noChangeAspect="1" noChangeArrowheads="1"/>
+                    </pic:cNvPicPr>
+                  </pic:nvPicPr>
+                  <pic:blipFill>
+                    <a:blip r:embed="rId7">
+                      <a:extLst>
+                        <a:ext uri="{28A0092B-C50C-407E-A947-70E740481C1C}">
+                          <a14:useLocalDpi xmlns:a14="http://schemas.microsoft.com/office/drawing/2010/main" val="0"/>
+                        </a:ext>
+                      </a:extLst>
+                    </a:blip>
+                    <a:srcRect/>
+                    <a:stretch>
+                      <a:fillRect/>
+                    </a:stretch>
+                  </pic:blipFill>
+                  <pic:spPr bwMode="auto">
+                    <a:xfrm>
+                      <a:off x="0" y="0"/>
+                      <a:ext cx="4114800" cy="1104900"/>
+                    </a:xfrm>
+                    <a:prstGeom prst="rect">
+                      <a:avLst/>
+                    </a:prstGeom>
+                    <a:noFill/>
+                    <a:ln>
+                      <a:noFill/>
+                    </a:ln>
+                  </pic:spPr>
+                </pic:pic>
+              </a:graphicData>
+            </a:graphic>
+          </wp:inline>
+        </w:drawing>
+      </w:r>
+    </w:p>
+    <w:p>
+      <w:r>
+        <w:t xml:space="preserve">- убедился в том, что привязка прошла успешно, выполнив соответствующую команду; </w:t>
+      </w:r>
+    </w:p>
+    <w:p>
+      <w:r>
+        <w:drawing>
+          <wp:inline distT="0" distB="0" distL="0" distR="0" wp14:anchorId="18AA7D59" wp14:editId="29D36B3D">
+            <wp:extent cx="3848100" cy="628650"/>
+            <wp:effectExtent l="0" t="0" r="0" b="0"/>
+            <wp:docPr id="782695382" name="Рисунок 35"/>
+            <wp:cNvGraphicFramePr>
+              <a:graphicFrameLocks xmlns:a="http://schemas.openxmlformats.org/drawingml/2006/main" noChangeAspect="1"/>
+            </wp:cNvGraphicFramePr>
+            <a:graphic xmlns:a="http://schemas.openxmlformats.org/drawingml/2006/main">
+              <a:graphicData uri="http://schemas.openxmlformats.org/drawingml/2006/picture">
+                <pic:pic xmlns:pic="http://schemas.openxmlformats.org/drawingml/2006/picture">
+                  <pic:nvPicPr>
+                    <pic:cNvPr id="0" name="Picture 99"/>
+                    <pic:cNvPicPr>
+                      <a:picLocks noChangeAspect="1" noChangeArrowheads="1"/>
+                    </pic:cNvPicPr>
+                  </pic:nvPicPr>
+                  <pic:blipFill>
+                    <a:blip r:embed="rId8">
+                      <a:extLst>
+                        <a:ext uri="{28A0092B-C50C-407E-A947-70E740481C1C}">
+                          <a14:useLocalDpi xmlns:a14="http://schemas.microsoft.com/office/drawing/2010/main" val="0"/>
+                        </a:ext>
+                      </a:extLst>
+                    </a:blip>
+                    <a:srcRect/>
+                    <a:stretch>
+                      <a:fillRect/>
+                    </a:stretch>
+                  </pic:blipFill>
+                  <pic:spPr bwMode="auto">
+                    <a:xfrm>
+                      <a:off x="0" y="0"/>
+                      <a:ext cx="3848100" cy="628650"/>
+                    </a:xfrm>
+                    <a:prstGeom prst="rect">
+                      <a:avLst/>
+                    </a:prstGeom>
+                    <a:noFill/>
+                    <a:ln>
+                      <a:noFill/>
+                    </a:ln>
+                  </pic:spPr>
+                </pic:pic>
+              </a:graphicData>
+            </a:graphic>
+          </wp:inline>
+        </w:drawing>
+      </w:r>
+    </w:p>
+    <w:p>
+      <w:r>
+        <w:t xml:space="preserve">- извлёк и загрузил в локальный репозиторий содержимое из удаленного репозитория; </w:t>
+      </w:r>
+    </w:p>
+    <w:p>
+      <w:r>
+        <w:t>- создал в своем локальном репозитории новый файл .</w:t>
+      </w:r>
+      <w:proofErr w:type="spellStart"/>
+      <w:r>
+        <w:t>docx</w:t>
+      </w:r>
+      <w:proofErr w:type="spellEnd"/>
+      <w:r>
+        <w:t xml:space="preserve">, содержащий отчет по данной лабораторной работе; </w:t>
+      </w:r>
+    </w:p>
+    <w:p>
+      <w:r>
+        <w:t xml:space="preserve">- зафиксировал изменения, выполнив соответствующие команды; </w:t>
+      </w:r>
+    </w:p>
+    <w:p>
+      <w:r>
+        <w:drawing>
+          <wp:inline distT="0" distB="0" distL="0" distR="0" wp14:anchorId="5F976CA9" wp14:editId="07674936">
+            <wp:extent cx="3952875" cy="733425"/>
+            <wp:effectExtent l="0" t="0" r="9525" b="9525"/>
+            <wp:docPr id="1174905437" name="Рисунок 34"/>
+            <wp:cNvGraphicFramePr>
+              <a:graphicFrameLocks xmlns:a="http://schemas.openxmlformats.org/drawingml/2006/main" noChangeAspect="1"/>
+            </wp:cNvGraphicFramePr>
+            <a:graphic xmlns:a="http://schemas.openxmlformats.org/drawingml/2006/main">
+              <a:graphicData uri="http://schemas.openxmlformats.org/drawingml/2006/picture">
+                <pic:pic xmlns:pic="http://schemas.openxmlformats.org/drawingml/2006/picture">
+                  <pic:nvPicPr>
+                    <pic:cNvPr id="0" name="Picture 100"/>
+                    <pic:cNvPicPr>
+                      <a:picLocks noChangeAspect="1" noChangeArrowheads="1"/>
+                    </pic:cNvPicPr>
+                  </pic:nvPicPr>
+                  <pic:blipFill>
+                    <a:blip r:embed="rId9">
+                      <a:extLst>
+                        <a:ext uri="{28A0092B-C50C-407E-A947-70E740481C1C}">
+                          <a14:useLocalDpi xmlns:a14="http://schemas.microsoft.com/office/drawing/2010/main" val="0"/>
+                        </a:ext>
+                      </a:extLst>
+                    </a:blip>
+                    <a:srcRect/>
+                    <a:stretch>
+                      <a:fillRect/>
+                    </a:stretch>
+                  </pic:blipFill>
+                  <pic:spPr bwMode="auto">
+                    <a:xfrm>
+                      <a:off x="0" y="0"/>
+                      <a:ext cx="3952875" cy="733425"/>
+                    </a:xfrm>
+                    <a:prstGeom prst="rect">
+                      <a:avLst/>
+                    </a:prstGeom>
+                    <a:noFill/>
+                    <a:ln>
+                      <a:noFill/>
+                    </a:ln>
+                  </pic:spPr>
+                </pic:pic>
+              </a:graphicData>
+            </a:graphic>
+          </wp:inline>
+        </w:drawing>
+      </w:r>
+    </w:p>
+    <w:p>
+      <w:r>
+        <w:t xml:space="preserve">- добавил в локальный репозиторий файлы проекта по дисциплине «Программирование» за первый семестр (порядковый номер лабораторной, которую нужно взять, соответствует номеру бригады.) – зафиксировал изменения, выполнив соответствующие команды; </w:t>
+      </w:r>
+    </w:p>
+    <w:p>
+      <w:r>
+        <w:drawing>
+          <wp:inline distT="0" distB="0" distL="0" distR="0" wp14:anchorId="4F308B7A" wp14:editId="4C939AA7">
+            <wp:extent cx="3867150" cy="723900"/>
+            <wp:effectExtent l="0" t="0" r="0" b="0"/>
+            <wp:docPr id="557854851" name="Рисунок 33"/>
+            <wp:cNvGraphicFramePr>
+              <a:graphicFrameLocks xmlns:a="http://schemas.openxmlformats.org/drawingml/2006/main" noChangeAspect="1"/>
+            </wp:cNvGraphicFramePr>
+            <a:graphic xmlns:a="http://schemas.openxmlformats.org/drawingml/2006/main">
+              <a:graphicData uri="http://schemas.openxmlformats.org/drawingml/2006/picture">
+                <pic:pic xmlns:pic="http://schemas.openxmlformats.org/drawingml/2006/picture">
+                  <pic:nvPicPr>
+                    <pic:cNvPr id="0" name="Picture 101"/>
+                    <pic:cNvPicPr>
+                      <a:picLocks noChangeAspect="1" noChangeArrowheads="1"/>
+                    </pic:cNvPicPr>
+                  </pic:nvPicPr>
+                  <pic:blipFill>
+                    <a:blip r:embed="rId10">
+                      <a:extLst>
+                        <a:ext uri="{28A0092B-C50C-407E-A947-70E740481C1C}">
+                          <a14:useLocalDpi xmlns:a14="http://schemas.microsoft.com/office/drawing/2010/main" val="0"/>
+                        </a:ext>
+                      </a:extLst>
+                    </a:blip>
+                    <a:srcRect/>
+                    <a:stretch>
+                      <a:fillRect/>
+                    </a:stretch>
+                  </pic:blipFill>
+                  <pic:spPr bwMode="auto">
+                    <a:xfrm>
+                      <a:off x="0" y="0"/>
+                      <a:ext cx="3867150" cy="723900"/>
+                    </a:xfrm>
+                    <a:prstGeom prst="rect">
+                      <a:avLst/>
+                    </a:prstGeom>
+                    <a:noFill/>
+                    <a:ln>
+                      <a:noFill/>
+                    </a:ln>
+                  </pic:spPr>
+                </pic:pic>
+              </a:graphicData>
+            </a:graphic>
+          </wp:inline>
+        </w:drawing>
+      </w:r>
+    </w:p>
+    <w:p>
+      <w:r>
+        <w:t xml:space="preserve">- отправил зафиксированные изменения в удаленный репозиторий в главную ветку. </w:t>
+      </w:r>
+    </w:p>
+    <w:p>
+      <w:r>
+        <w:drawing>
+          <wp:inline distT="0" distB="0" distL="0" distR="0" wp14:anchorId="1463995F" wp14:editId="3ED454E0">
+            <wp:extent cx="4076700" cy="1524000"/>
+            <wp:effectExtent l="0" t="0" r="0" b="0"/>
+            <wp:docPr id="411293201" name="Рисунок 32"/>
+            <wp:cNvGraphicFramePr>
+              <a:graphicFrameLocks xmlns:a="http://schemas.openxmlformats.org/drawingml/2006/main" noChangeAspect="1"/>
+            </wp:cNvGraphicFramePr>
+            <a:graphic xmlns:a="http://schemas.openxmlformats.org/drawingml/2006/main">
+              <a:graphicData uri="http://schemas.openxmlformats.org/drawingml/2006/picture">
+                <pic:pic xmlns:pic="http://schemas.openxmlformats.org/drawingml/2006/picture">
+                  <pic:nvPicPr>
+                    <pic:cNvPr id="0" name="Picture 102"/>
+                    <pic:cNvPicPr>
+                      <a:picLocks noChangeAspect="1" noChangeArrowheads="1"/>
+                    </pic:cNvPicPr>
+                  </pic:nvPicPr>
+                  <pic:blipFill>
+                    <a:blip r:embed="rId11">
+                      <a:extLst>
+                        <a:ext uri="{28A0092B-C50C-407E-A947-70E740481C1C}">
+                          <a14:useLocalDpi xmlns:a14="http://schemas.microsoft.com/office/drawing/2010/main" val="0"/>
+                        </a:ext>
+                      </a:extLst>
+                    </a:blip>
+                    <a:srcRect/>
+                    <a:stretch>
+                      <a:fillRect/>
+                    </a:stretch>
+                  </pic:blipFill>
+                  <pic:spPr bwMode="auto">
+                    <a:xfrm>
+                      <a:off x="0" y="0"/>
+                      <a:ext cx="4076700" cy="1524000"/>
+                    </a:xfrm>
+                    <a:prstGeom prst="rect">
+                      <a:avLst/>
+                    </a:prstGeom>
+                    <a:noFill/>
+                    <a:ln>
+                      <a:noFill/>
+                    </a:ln>
+                  </pic:spPr>
+                </pic:pic>
+              </a:graphicData>
+            </a:graphic>
+          </wp:inline>
+        </w:drawing>
+      </w:r>
+    </w:p>
+    <w:p>
+      <w:r>
+        <w:t xml:space="preserve">В результате описанных действий совместный репозиторий на </w:t>
+      </w:r>
+      <w:proofErr w:type="spellStart"/>
+      <w:r>
+        <w:t>GitHub</w:t>
+      </w:r>
+      <w:proofErr w:type="spellEnd"/>
+      <w:r>
+        <w:t xml:space="preserve"> должен содержит файл отчета (.</w:t>
+      </w:r>
+      <w:proofErr w:type="spellStart"/>
+      <w:r>
+        <w:t>docx</w:t>
+      </w:r>
+      <w:proofErr w:type="spellEnd"/>
+      <w:r>
+        <w:t xml:space="preserve">) и файлы проекта. </w:t>
+      </w:r>
+    </w:p>
+    <w:p>
+      <w:r>
+        <w:lastRenderedPageBreak/>
+        <w:drawing>
+          <wp:inline distT="0" distB="0" distL="0" distR="0" wp14:anchorId="4BFF8104" wp14:editId="599E6E83">
+            <wp:extent cx="5838825" cy="2857500"/>
+            <wp:effectExtent l="0" t="0" r="9525" b="0"/>
+            <wp:docPr id="1511302355" name="Рисунок 31"/>
+            <wp:cNvGraphicFramePr>
+              <a:graphicFrameLocks xmlns:a="http://schemas.openxmlformats.org/drawingml/2006/main" noChangeAspect="1"/>
+            </wp:cNvGraphicFramePr>
+            <a:graphic xmlns:a="http://schemas.openxmlformats.org/drawingml/2006/main">
+              <a:graphicData uri="http://schemas.openxmlformats.org/drawingml/2006/picture">
+                <pic:pic xmlns:pic="http://schemas.openxmlformats.org/drawingml/2006/picture">
+                  <pic:nvPicPr>
+                    <pic:cNvPr id="0" name="Picture 103"/>
+                    <pic:cNvPicPr>
+                      <a:picLocks noChangeAspect="1" noChangeArrowheads="1"/>
+                    </pic:cNvPicPr>
+                  </pic:nvPicPr>
+                  <pic:blipFill>
+                    <a:blip r:embed="rId12">
+                      <a:extLst>
+                        <a:ext uri="{28A0092B-C50C-407E-A947-70E740481C1C}">
+                          <a14:useLocalDpi xmlns:a14="http://schemas.microsoft.com/office/drawing/2010/main" val="0"/>
+                        </a:ext>
+                      </a:extLst>
+                    </a:blip>
+                    <a:srcRect/>
+                    <a:stretch>
+                      <a:fillRect/>
+                    </a:stretch>
+                  </pic:blipFill>
+                  <pic:spPr bwMode="auto">
+                    <a:xfrm>
+                      <a:off x="0" y="0"/>
+                      <a:ext cx="5838825" cy="2857500"/>
+                    </a:xfrm>
+                    <a:prstGeom prst="rect">
+                      <a:avLst/>
+                    </a:prstGeom>
+                    <a:noFill/>
+                    <a:ln>
+                      <a:noFill/>
+                    </a:ln>
+                  </pic:spPr>
+                </pic:pic>
+              </a:graphicData>
+            </a:graphic>
+          </wp:inline>
+        </w:drawing>
+      </w:r>
+    </w:p>
+    <w:p>
+      <w:r>
+        <w:rPr>
+          <w:b/>
+          <w:bCs/>
+        </w:rPr>
+        <w:t xml:space="preserve">Этап 2 (основной). </w:t>
+      </w:r>
+    </w:p>
+    <w:p>
+      <w:r>
+        <w:rPr>
+          <w:b/>
+          <w:bCs/>
+        </w:rPr>
+        <w:t>Для студента №1:</w:t>
+      </w:r>
+    </w:p>
+    <w:p>
+      <w:r>
+        <w:t xml:space="preserve">- создал в своем локальном репозитории новую ветку и перешёл в эту </w:t>
+      </w:r>
+    </w:p>
+    <w:p>
+      <w:r>
+        <w:t xml:space="preserve">ветку; </w:t>
+      </w:r>
+    </w:p>
+    <w:p>
+      <w:r>
+        <w:drawing>
+          <wp:inline distT="0" distB="0" distL="0" distR="0" wp14:anchorId="24055670" wp14:editId="2A5C4C74">
+            <wp:extent cx="4057650" cy="714375"/>
+            <wp:effectExtent l="0" t="0" r="0" b="9525"/>
+            <wp:docPr id="635472341" name="Рисунок 30"/>
+            <wp:cNvGraphicFramePr>
+              <a:graphicFrameLocks xmlns:a="http://schemas.openxmlformats.org/drawingml/2006/main" noChangeAspect="1"/>
+            </wp:cNvGraphicFramePr>
+            <a:graphic xmlns:a="http://schemas.openxmlformats.org/drawingml/2006/main">
+              <a:graphicData uri="http://schemas.openxmlformats.org/drawingml/2006/picture">
+                <pic:pic xmlns:pic="http://schemas.openxmlformats.org/drawingml/2006/picture">
+                  <pic:nvPicPr>
+                    <pic:cNvPr id="0" name="Picture 104"/>
+                    <pic:cNvPicPr>
+                      <a:picLocks noChangeAspect="1" noChangeArrowheads="1"/>
+                    </pic:cNvPicPr>
+                  </pic:nvPicPr>
+                  <pic:blipFill>
+                    <a:blip r:embed="rId13">
+                      <a:extLst>
+                        <a:ext uri="{28A0092B-C50C-407E-A947-70E740481C1C}">
+                          <a14:useLocalDpi xmlns:a14="http://schemas.microsoft.com/office/drawing/2010/main" val="0"/>
+                        </a:ext>
+                      </a:extLst>
+                    </a:blip>
+                    <a:srcRect/>
+                    <a:stretch>
+                      <a:fillRect/>
+                    </a:stretch>
+                  </pic:blipFill>
+                  <pic:spPr bwMode="auto">
+                    <a:xfrm>
+                      <a:off x="0" y="0"/>
+                      <a:ext cx="4057650" cy="714375"/>
+                    </a:xfrm>
+                    <a:prstGeom prst="rect">
+                      <a:avLst/>
+                    </a:prstGeom>
+                    <a:noFill/>
+                    <a:ln>
+                      <a:noFill/>
+                    </a:ln>
+                  </pic:spPr>
+                </pic:pic>
+              </a:graphicData>
+            </a:graphic>
+          </wp:inline>
+        </w:drawing>
+      </w:r>
+    </w:p>
+    <w:p>
+      <w:r>
+        <w:t xml:space="preserve">- выполнил индивидуальное задание: </w:t>
+      </w:r>
+    </w:p>
+    <w:p>
       <w:pPr>
+        <w:numPr>
+          <w:ilvl w:val="0"/>
+          <w:numId w:val="1"/>
+        </w:numPr>
+      </w:pPr>
+      <w:r>
+        <w:t xml:space="preserve">в коде проекта изменил имена переменной; </w:t>
+      </w:r>
+    </w:p>
+    <w:p>
+      <w:pPr>
+        <w:numPr>
+          <w:ilvl w:val="0"/>
+          <w:numId w:val="1"/>
+        </w:numPr>
+      </w:pPr>
+      <w:r>
+        <w:t xml:space="preserve">зафиксируйте изменения, выполнив соответствующие команды; </w:t>
+      </w:r>
+    </w:p>
+    <w:p>
+      <w:r>
+        <w:drawing>
+          <wp:inline distT="0" distB="0" distL="0" distR="0" wp14:anchorId="7BD1D44F" wp14:editId="6B8DC1FE">
+            <wp:extent cx="4171950" cy="628650"/>
+            <wp:effectExtent l="0" t="0" r="0" b="0"/>
+            <wp:docPr id="616350045" name="Рисунок 29"/>
+            <wp:cNvGraphicFramePr>
+              <a:graphicFrameLocks xmlns:a="http://schemas.openxmlformats.org/drawingml/2006/main" noChangeAspect="1"/>
+            </wp:cNvGraphicFramePr>
+            <a:graphic xmlns:a="http://schemas.openxmlformats.org/drawingml/2006/main">
+              <a:graphicData uri="http://schemas.openxmlformats.org/drawingml/2006/picture">
+                <pic:pic xmlns:pic="http://schemas.openxmlformats.org/drawingml/2006/picture">
+                  <pic:nvPicPr>
+                    <pic:cNvPr id="0" name="Picture 105"/>
+                    <pic:cNvPicPr>
+                      <a:picLocks noChangeAspect="1" noChangeArrowheads="1"/>
+                    </pic:cNvPicPr>
+                  </pic:nvPicPr>
+                  <pic:blipFill>
+                    <a:blip r:embed="rId14">
+                      <a:extLst>
+                        <a:ext uri="{28A0092B-C50C-407E-A947-70E740481C1C}">
+                          <a14:useLocalDpi xmlns:a14="http://schemas.microsoft.com/office/drawing/2010/main" val="0"/>
+                        </a:ext>
+                      </a:extLst>
+                    </a:blip>
+                    <a:srcRect/>
+                    <a:stretch>
+                      <a:fillRect/>
+                    </a:stretch>
+                  </pic:blipFill>
+                  <pic:spPr bwMode="auto">
+                    <a:xfrm>
+                      <a:off x="0" y="0"/>
+                      <a:ext cx="4171950" cy="628650"/>
+                    </a:xfrm>
+                    <a:prstGeom prst="rect">
+                      <a:avLst/>
+                    </a:prstGeom>
+                    <a:noFill/>
+                    <a:ln>
+                      <a:noFill/>
+                    </a:ln>
+                  </pic:spPr>
+                </pic:pic>
+              </a:graphicData>
+            </a:graphic>
+          </wp:inline>
+        </w:drawing>
+      </w:r>
+    </w:p>
+    <w:p>
+      <w:pPr>
+        <w:numPr>
+          <w:ilvl w:val="0"/>
+          <w:numId w:val="2"/>
+        </w:numPr>
+      </w:pPr>
+      <w:r>
+        <w:t xml:space="preserve">создал в своей ветке файл 1.docx, в котором описал наши действия, добавив соответствующие скрины, в том числе скрины из консоли </w:t>
+      </w:r>
+      <w:proofErr w:type="spellStart"/>
+      <w:r>
+        <w:t>git</w:t>
+      </w:r>
+      <w:proofErr w:type="spellEnd"/>
+      <w:r>
+        <w:t xml:space="preserve">. зафиксировал добавление файла; </w:t>
+      </w:r>
+    </w:p>
+    <w:p>
+      <w:r>
+        <w:drawing>
+          <wp:inline distT="0" distB="0" distL="0" distR="0" wp14:anchorId="3BCAE1CC" wp14:editId="2D245900">
+            <wp:extent cx="5791200" cy="904875"/>
+            <wp:effectExtent l="0" t="0" r="0" b="9525"/>
+            <wp:docPr id="915085252" name="Рисунок 28"/>
+            <wp:cNvGraphicFramePr>
+              <a:graphicFrameLocks xmlns:a="http://schemas.openxmlformats.org/drawingml/2006/main" noChangeAspect="1"/>
+            </wp:cNvGraphicFramePr>
+            <a:graphic xmlns:a="http://schemas.openxmlformats.org/drawingml/2006/main">
+              <a:graphicData uri="http://schemas.openxmlformats.org/drawingml/2006/picture">
+                <pic:pic xmlns:pic="http://schemas.openxmlformats.org/drawingml/2006/picture">
+                  <pic:nvPicPr>
+                    <pic:cNvPr id="0" name="Picture 106"/>
+                    <pic:cNvPicPr>
+                      <a:picLocks noChangeAspect="1" noChangeArrowheads="1"/>
+                    </pic:cNvPicPr>
+                  </pic:nvPicPr>
+                  <pic:blipFill>
+                    <a:blip r:embed="rId15">
+                      <a:extLst>
+                        <a:ext uri="{28A0092B-C50C-407E-A947-70E740481C1C}">
+                          <a14:useLocalDpi xmlns:a14="http://schemas.microsoft.com/office/drawing/2010/main" val="0"/>
+                        </a:ext>
+                      </a:extLst>
+                    </a:blip>
+                    <a:srcRect/>
+                    <a:stretch>
+                      <a:fillRect/>
+                    </a:stretch>
+                  </pic:blipFill>
+                  <pic:spPr bwMode="auto">
+                    <a:xfrm>
+                      <a:off x="0" y="0"/>
+                      <a:ext cx="5791200" cy="904875"/>
+                    </a:xfrm>
+                    <a:prstGeom prst="rect">
+                      <a:avLst/>
+                    </a:prstGeom>
+                    <a:noFill/>
+                    <a:ln>
+                      <a:noFill/>
+                    </a:ln>
+                  </pic:spPr>
+                </pic:pic>
+              </a:graphicData>
+            </a:graphic>
+          </wp:inline>
+        </w:drawing>
+      </w:r>
+    </w:p>
+    <w:p>
+      <w:r>
+        <w:lastRenderedPageBreak/>
+        <w:drawing>
+          <wp:inline distT="0" distB="0" distL="0" distR="0" wp14:anchorId="714515C4" wp14:editId="0320EE08">
+            <wp:extent cx="3752850" cy="4219575"/>
+            <wp:effectExtent l="0" t="0" r="0" b="9525"/>
+            <wp:docPr id="1741541531" name="Рисунок 27"/>
+            <wp:cNvGraphicFramePr>
+              <a:graphicFrameLocks xmlns:a="http://schemas.openxmlformats.org/drawingml/2006/main" noChangeAspect="1"/>
+            </wp:cNvGraphicFramePr>
+            <a:graphic xmlns:a="http://schemas.openxmlformats.org/drawingml/2006/main">
+              <a:graphicData uri="http://schemas.openxmlformats.org/drawingml/2006/picture">
+                <pic:pic xmlns:pic="http://schemas.openxmlformats.org/drawingml/2006/picture">
+                  <pic:nvPicPr>
+                    <pic:cNvPr id="0" name="Picture 107"/>
+                    <pic:cNvPicPr>
+                      <a:picLocks noChangeAspect="1" noChangeArrowheads="1"/>
+                    </pic:cNvPicPr>
+                  </pic:nvPicPr>
+                  <pic:blipFill>
+                    <a:blip r:embed="rId16">
+                      <a:extLst>
+                        <a:ext uri="{28A0092B-C50C-407E-A947-70E740481C1C}">
+                          <a14:useLocalDpi xmlns:a14="http://schemas.microsoft.com/office/drawing/2010/main" val="0"/>
+                        </a:ext>
+                      </a:extLst>
+                    </a:blip>
+                    <a:srcRect/>
+                    <a:stretch>
+                      <a:fillRect/>
+                    </a:stretch>
+                  </pic:blipFill>
+                  <pic:spPr bwMode="auto">
+                    <a:xfrm>
+                      <a:off x="0" y="0"/>
+                      <a:ext cx="3752850" cy="4219575"/>
+                    </a:xfrm>
+                    <a:prstGeom prst="rect">
+                      <a:avLst/>
+                    </a:prstGeom>
+                    <a:noFill/>
+                    <a:ln>
+                      <a:noFill/>
+                    </a:ln>
+                  </pic:spPr>
+                </pic:pic>
+              </a:graphicData>
+            </a:graphic>
+          </wp:inline>
+        </w:drawing>
+      </w:r>
+      <w:r>
+        <w:drawing>
+          <wp:inline distT="0" distB="0" distL="0" distR="0" wp14:anchorId="0260E510" wp14:editId="40262545">
+            <wp:extent cx="4010025" cy="828675"/>
+            <wp:effectExtent l="0" t="0" r="9525" b="9525"/>
+            <wp:docPr id="714385253" name="Рисунок 26"/>
+            <wp:cNvGraphicFramePr>
+              <a:graphicFrameLocks xmlns:a="http://schemas.openxmlformats.org/drawingml/2006/main" noChangeAspect="1"/>
+            </wp:cNvGraphicFramePr>
+            <a:graphic xmlns:a="http://schemas.openxmlformats.org/drawingml/2006/main">
+              <a:graphicData uri="http://schemas.openxmlformats.org/drawingml/2006/picture">
+                <pic:pic xmlns:pic="http://schemas.openxmlformats.org/drawingml/2006/picture">
+                  <pic:nvPicPr>
+                    <pic:cNvPr id="0" name="Picture 108"/>
+                    <pic:cNvPicPr>
+                      <a:picLocks noChangeAspect="1" noChangeArrowheads="1"/>
+                    </pic:cNvPicPr>
+                  </pic:nvPicPr>
+                  <pic:blipFill>
+                    <a:blip r:embed="rId17">
+                      <a:extLst>
+                        <a:ext uri="{28A0092B-C50C-407E-A947-70E740481C1C}">
+                          <a14:useLocalDpi xmlns:a14="http://schemas.microsoft.com/office/drawing/2010/main" val="0"/>
+                        </a:ext>
+                      </a:extLst>
+                    </a:blip>
+                    <a:srcRect/>
+                    <a:stretch>
+                      <a:fillRect/>
+                    </a:stretch>
+                  </pic:blipFill>
+                  <pic:spPr bwMode="auto">
+                    <a:xfrm>
+                      <a:off x="0" y="0"/>
+                      <a:ext cx="4010025" cy="828675"/>
+                    </a:xfrm>
+                    <a:prstGeom prst="rect">
+                      <a:avLst/>
+                    </a:prstGeom>
+                    <a:noFill/>
+                    <a:ln>
+                      <a:noFill/>
+                    </a:ln>
+                  </pic:spPr>
+                </pic:pic>
+              </a:graphicData>
+            </a:graphic>
+          </wp:inline>
+        </w:drawing>
+      </w:r>
+    </w:p>
+    <w:p>
+      <w:r>
+        <w:t xml:space="preserve">- отправил зафиксированные изменения в удаленный репозиторий в </w:t>
+      </w:r>
+    </w:p>
+    <w:p>
+      <w:r>
+        <w:t xml:space="preserve">нашу ветку (в параметре команды укажите имя вашей ветки, на </w:t>
+      </w:r>
+      <w:proofErr w:type="spellStart"/>
+      <w:r>
+        <w:t>GitHub</w:t>
+      </w:r>
+      <w:proofErr w:type="spellEnd"/>
+      <w:r>
+        <w:t xml:space="preserve"> </w:t>
+      </w:r>
+    </w:p>
+    <w:p>
+      <w:r>
+        <w:t xml:space="preserve">она создастся автоматически, это действие нужно для сохранности </w:t>
+      </w:r>
+    </w:p>
+    <w:p>
+      <w:r>
+        <w:t xml:space="preserve">данных); </w:t>
+      </w:r>
+    </w:p>
+    <w:p>
+      <w:r>
+        <w:drawing>
+          <wp:inline distT="0" distB="0" distL="0" distR="0" wp14:anchorId="5A4036CE" wp14:editId="639BE237">
+            <wp:extent cx="4581525" cy="2085975"/>
+            <wp:effectExtent l="0" t="0" r="9525" b="9525"/>
+            <wp:docPr id="471344965" name="Рисунок 25"/>
+            <wp:cNvGraphicFramePr>
+              <a:graphicFrameLocks xmlns:a="http://schemas.openxmlformats.org/drawingml/2006/main" noChangeAspect="1"/>
+            </wp:cNvGraphicFramePr>
+            <a:graphic xmlns:a="http://schemas.openxmlformats.org/drawingml/2006/main">
+              <a:graphicData uri="http://schemas.openxmlformats.org/drawingml/2006/picture">
+                <pic:pic xmlns:pic="http://schemas.openxmlformats.org/drawingml/2006/picture">
+                  <pic:nvPicPr>
+                    <pic:cNvPr id="0" name="Picture 109"/>
+                    <pic:cNvPicPr>
+                      <a:picLocks noChangeAspect="1" noChangeArrowheads="1"/>
+                    </pic:cNvPicPr>
+                  </pic:nvPicPr>
+                  <pic:blipFill>
+                    <a:blip r:embed="rId18">
+                      <a:extLst>
+                        <a:ext uri="{28A0092B-C50C-407E-A947-70E740481C1C}">
+                          <a14:useLocalDpi xmlns:a14="http://schemas.microsoft.com/office/drawing/2010/main" val="0"/>
+                        </a:ext>
+                      </a:extLst>
+                    </a:blip>
+                    <a:srcRect/>
+                    <a:stretch>
+                      <a:fillRect/>
+                    </a:stretch>
+                  </pic:blipFill>
+                  <pic:spPr bwMode="auto">
+                    <a:xfrm>
+                      <a:off x="0" y="0"/>
+                      <a:ext cx="4581525" cy="2085975"/>
+                    </a:xfrm>
+                    <a:prstGeom prst="rect">
+                      <a:avLst/>
+                    </a:prstGeom>
+                    <a:noFill/>
+                    <a:ln>
+                      <a:noFill/>
+                    </a:ln>
+                  </pic:spPr>
+                </pic:pic>
+              </a:graphicData>
+            </a:graphic>
+          </wp:inline>
+        </w:drawing>
+      </w:r>
+    </w:p>
+    <w:p>
+      <w:r>
+        <w:t> </w:t>
+      </w:r>
+    </w:p>
+    <w:p>
+      <w:r>
         <w:rPr>
-          <w:lang w:val="en-US"/>
+          <w:b/>
+          <w:bCs/>
         </w:rPr>
-      </w:pPr>
+        <w:t>Для студента №2:</w:t>
+      </w:r>
+    </w:p>
+    <w:p>
+      <w:r>
+        <w:lastRenderedPageBreak/>
+        <w:t xml:space="preserve">- зашел на свою почту, которую указывал при регистрации профиля </w:t>
+      </w:r>
+    </w:p>
+    <w:p>
+      <w:r>
+        <w:t xml:space="preserve">на </w:t>
+      </w:r>
+      <w:proofErr w:type="spellStart"/>
+      <w:r>
+        <w:t>GitHub</w:t>
+      </w:r>
+      <w:proofErr w:type="spellEnd"/>
+      <w:r>
+        <w:t xml:space="preserve">, и подтвердил свое участие в совместной работе; </w:t>
+      </w:r>
+    </w:p>
+    <w:p>
+      <w:r>
+        <w:t xml:space="preserve">- создал свой локальный репозиторий, </w:t>
+      </w:r>
+      <w:proofErr w:type="spellStart"/>
+      <w:r>
+        <w:t>склонировав</w:t>
+      </w:r>
+      <w:proofErr w:type="spellEnd"/>
+      <w:r>
+        <w:t xml:space="preserve"> себе общий </w:t>
+      </w:r>
+    </w:p>
+    <w:p>
+      <w:r>
+        <w:t xml:space="preserve">репозиторий </w:t>
+      </w:r>
+      <w:proofErr w:type="spellStart"/>
+      <w:r>
+        <w:t>FinalWork</w:t>
+      </w:r>
+      <w:proofErr w:type="spellEnd"/>
+      <w:r>
+        <w:t xml:space="preserve">; </w:t>
+      </w:r>
+      <w:r>
+        <w:drawing>
+          <wp:inline distT="0" distB="0" distL="0" distR="0" wp14:anchorId="6C836C2E" wp14:editId="299DA3E6">
+            <wp:extent cx="4343400" cy="933450"/>
+            <wp:effectExtent l="0" t="0" r="0" b="0"/>
+            <wp:docPr id="106030427" name="Рисунок 24"/>
+            <wp:cNvGraphicFramePr>
+              <a:graphicFrameLocks xmlns:a="http://schemas.openxmlformats.org/drawingml/2006/main" noChangeAspect="1"/>
+            </wp:cNvGraphicFramePr>
+            <a:graphic xmlns:a="http://schemas.openxmlformats.org/drawingml/2006/main">
+              <a:graphicData uri="http://schemas.openxmlformats.org/drawingml/2006/picture">
+                <pic:pic xmlns:pic="http://schemas.openxmlformats.org/drawingml/2006/picture">
+                  <pic:nvPicPr>
+                    <pic:cNvPr id="0" name="Picture 110"/>
+                    <pic:cNvPicPr>
+                      <a:picLocks noChangeAspect="1" noChangeArrowheads="1"/>
+                    </pic:cNvPicPr>
+                  </pic:nvPicPr>
+                  <pic:blipFill>
+                    <a:blip r:embed="rId19">
+                      <a:extLst>
+                        <a:ext uri="{28A0092B-C50C-407E-A947-70E740481C1C}">
+                          <a14:useLocalDpi xmlns:a14="http://schemas.microsoft.com/office/drawing/2010/main" val="0"/>
+                        </a:ext>
+                      </a:extLst>
+                    </a:blip>
+                    <a:srcRect/>
+                    <a:stretch>
+                      <a:fillRect/>
+                    </a:stretch>
+                  </pic:blipFill>
+                  <pic:spPr bwMode="auto">
+                    <a:xfrm>
+                      <a:off x="0" y="0"/>
+                      <a:ext cx="4343400" cy="933450"/>
+                    </a:xfrm>
+                    <a:prstGeom prst="rect">
+                      <a:avLst/>
+                    </a:prstGeom>
+                    <a:noFill/>
+                    <a:ln>
+                      <a:noFill/>
+                    </a:ln>
+                  </pic:spPr>
+                </pic:pic>
+              </a:graphicData>
+            </a:graphic>
+          </wp:inline>
+        </w:drawing>
+      </w:r>
+    </w:p>
+    <w:p>
+      <w:r>
+        <w:t xml:space="preserve">- создал новую ветку в локальном репозитории и перешёл в эту ветку; </w:t>
+      </w:r>
+    </w:p>
+    <w:p>
+      <w:r>
+        <w:drawing>
+          <wp:inline distT="0" distB="0" distL="0" distR="0" wp14:anchorId="08DA0E69" wp14:editId="2AA8B90F">
+            <wp:extent cx="4591050" cy="1981200"/>
+            <wp:effectExtent l="0" t="0" r="0" b="0"/>
+            <wp:docPr id="1859922561" name="Рисунок 23"/>
+            <wp:cNvGraphicFramePr>
+              <a:graphicFrameLocks xmlns:a="http://schemas.openxmlformats.org/drawingml/2006/main" noChangeAspect="1"/>
+            </wp:cNvGraphicFramePr>
+            <a:graphic xmlns:a="http://schemas.openxmlformats.org/drawingml/2006/main">
+              <a:graphicData uri="http://schemas.openxmlformats.org/drawingml/2006/picture">
+                <pic:pic xmlns:pic="http://schemas.openxmlformats.org/drawingml/2006/picture">
+                  <pic:nvPicPr>
+                    <pic:cNvPr id="0" name="Picture 111"/>
+                    <pic:cNvPicPr>
+                      <a:picLocks noChangeAspect="1" noChangeArrowheads="1"/>
+                    </pic:cNvPicPr>
+                  </pic:nvPicPr>
+                  <pic:blipFill>
+                    <a:blip r:embed="rId20">
+                      <a:extLst>
+                        <a:ext uri="{28A0092B-C50C-407E-A947-70E740481C1C}">
+                          <a14:useLocalDpi xmlns:a14="http://schemas.microsoft.com/office/drawing/2010/main" val="0"/>
+                        </a:ext>
+                      </a:extLst>
+                    </a:blip>
+                    <a:srcRect/>
+                    <a:stretch>
+                      <a:fillRect/>
+                    </a:stretch>
+                  </pic:blipFill>
+                  <pic:spPr bwMode="auto">
+                    <a:xfrm>
+                      <a:off x="0" y="0"/>
+                      <a:ext cx="4591050" cy="1981200"/>
+                    </a:xfrm>
+                    <a:prstGeom prst="rect">
+                      <a:avLst/>
+                    </a:prstGeom>
+                    <a:noFill/>
+                    <a:ln>
+                      <a:noFill/>
+                    </a:ln>
+                  </pic:spPr>
+                </pic:pic>
+              </a:graphicData>
+            </a:graphic>
+          </wp:inline>
+        </w:drawing>
+      </w:r>
+    </w:p>
+    <w:p>
+      <w:r>
+        <w:t xml:space="preserve">- отправил зафиксированные изменения в удаленный репозиторий в </w:t>
+      </w:r>
+    </w:p>
+    <w:p>
+      <w:r>
+        <w:t xml:space="preserve">нашу ветку (в параметре команды укажите имя вашей ветки, на </w:t>
+      </w:r>
+      <w:proofErr w:type="spellStart"/>
+      <w:r>
+        <w:t>GitHub</w:t>
+      </w:r>
+      <w:proofErr w:type="spellEnd"/>
+      <w:r>
+        <w:t xml:space="preserve"> </w:t>
+      </w:r>
+    </w:p>
+    <w:p>
+      <w:r>
+        <w:t xml:space="preserve">она создастся автоматически, это действие нужно для сохранности </w:t>
+      </w:r>
+    </w:p>
+    <w:p>
+      <w:r>
+        <w:t xml:space="preserve">данных); </w:t>
+      </w:r>
+    </w:p>
+    <w:p>
+      <w:r>
+        <w:drawing>
+          <wp:inline distT="0" distB="0" distL="0" distR="0" wp14:anchorId="306782A0" wp14:editId="409E920C">
+            <wp:extent cx="2771775" cy="847725"/>
+            <wp:effectExtent l="0" t="0" r="9525" b="9525"/>
+            <wp:docPr id="1882581244" name="Рисунок 22"/>
+            <wp:cNvGraphicFramePr>
+              <a:graphicFrameLocks xmlns:a="http://schemas.openxmlformats.org/drawingml/2006/main" noChangeAspect="1"/>
+            </wp:cNvGraphicFramePr>
+            <a:graphic xmlns:a="http://schemas.openxmlformats.org/drawingml/2006/main">
+              <a:graphicData uri="http://schemas.openxmlformats.org/drawingml/2006/picture">
+                <pic:pic xmlns:pic="http://schemas.openxmlformats.org/drawingml/2006/picture">
+                  <pic:nvPicPr>
+                    <pic:cNvPr id="0" name="Picture 112"/>
+                    <pic:cNvPicPr>
+                      <a:picLocks noChangeAspect="1" noChangeArrowheads="1"/>
+                    </pic:cNvPicPr>
+                  </pic:nvPicPr>
+                  <pic:blipFill>
+                    <a:blip r:embed="rId21">
+                      <a:extLst>
+                        <a:ext uri="{28A0092B-C50C-407E-A947-70E740481C1C}">
+                          <a14:useLocalDpi xmlns:a14="http://schemas.microsoft.com/office/drawing/2010/main" val="0"/>
+                        </a:ext>
+                      </a:extLst>
+                    </a:blip>
+                    <a:srcRect/>
+                    <a:stretch>
+                      <a:fillRect/>
+                    </a:stretch>
+                  </pic:blipFill>
+                  <pic:spPr bwMode="auto">
+                    <a:xfrm>
+                      <a:off x="0" y="0"/>
+                      <a:ext cx="2771775" cy="847725"/>
+                    </a:xfrm>
+                    <a:prstGeom prst="rect">
+                      <a:avLst/>
+                    </a:prstGeom>
+                    <a:noFill/>
+                    <a:ln>
+                      <a:noFill/>
+                    </a:ln>
+                  </pic:spPr>
+                </pic:pic>
+              </a:graphicData>
+            </a:graphic>
+          </wp:inline>
+        </w:drawing>
+      </w:r>
+    </w:p>
+    <w:p>
+      <w:r>
+        <w:t> </w:t>
+      </w:r>
+    </w:p>
+    <w:p>
+      <w:r>
+        <w:t xml:space="preserve">- после того как наши изменения будут просмотрены координатором </w:t>
+      </w:r>
+    </w:p>
+    <w:p>
+      <w:r>
+        <w:t xml:space="preserve">проекта (студентом №1), выполняется слияние с веткой </w:t>
+      </w:r>
+      <w:proofErr w:type="spellStart"/>
+      <w:r>
+        <w:t>master</w:t>
+      </w:r>
+      <w:proofErr w:type="spellEnd"/>
+      <w:r>
+        <w:t xml:space="preserve">. </w:t>
+      </w:r>
+      <w:r>
+        <w:drawing>
+          <wp:inline distT="0" distB="0" distL="0" distR="0" wp14:anchorId="0E0AFB9C" wp14:editId="47BDF377">
+            <wp:extent cx="3619500" cy="952500"/>
+            <wp:effectExtent l="0" t="0" r="0" b="0"/>
+            <wp:docPr id="183176201" name="Рисунок 21"/>
+            <wp:cNvGraphicFramePr>
+              <a:graphicFrameLocks xmlns:a="http://schemas.openxmlformats.org/drawingml/2006/main" noChangeAspect="1"/>
+            </wp:cNvGraphicFramePr>
+            <a:graphic xmlns:a="http://schemas.openxmlformats.org/drawingml/2006/main">
+              <a:graphicData uri="http://schemas.openxmlformats.org/drawingml/2006/picture">
+                <pic:pic xmlns:pic="http://schemas.openxmlformats.org/drawingml/2006/picture">
+                  <pic:nvPicPr>
+                    <pic:cNvPr id="0" name="Picture 113"/>
+                    <pic:cNvPicPr>
+                      <a:picLocks noChangeAspect="1" noChangeArrowheads="1"/>
+                    </pic:cNvPicPr>
+                  </pic:nvPicPr>
+                  <pic:blipFill>
+                    <a:blip r:embed="rId22">
+                      <a:extLst>
+                        <a:ext uri="{28A0092B-C50C-407E-A947-70E740481C1C}">
+                          <a14:useLocalDpi xmlns:a14="http://schemas.microsoft.com/office/drawing/2010/main" val="0"/>
+                        </a:ext>
+                      </a:extLst>
+                    </a:blip>
+                    <a:srcRect/>
+                    <a:stretch>
+                      <a:fillRect/>
+                    </a:stretch>
+                  </pic:blipFill>
+                  <pic:spPr bwMode="auto">
+                    <a:xfrm>
+                      <a:off x="0" y="0"/>
+                      <a:ext cx="3619500" cy="952500"/>
+                    </a:xfrm>
+                    <a:prstGeom prst="rect">
+                      <a:avLst/>
+                    </a:prstGeom>
+                    <a:noFill/>
+                    <a:ln>
+                      <a:noFill/>
+                    </a:ln>
+                  </pic:spPr>
+                </pic:pic>
+              </a:graphicData>
+            </a:graphic>
+          </wp:inline>
+        </w:drawing>
+      </w:r>
+    </w:p>
+    <w:p>
+      <w:r>
+        <w:t> </w:t>
+      </w:r>
+    </w:p>
+    <w:p>
       <w:r>
         <w:rPr>
-          <w:lang w:val="en-US"/>
+          <w:b/>
+          <w:bCs/>
         </w:rPr>
-        <w:t>vladosik v kustikax</w:t>
-      </w:r>
-    </w:p>
+        <w:t xml:space="preserve">Этап 3 (заключительный). </w:t>
+      </w:r>
+    </w:p>
+    <w:p>
+      <w:r>
+        <w:rPr>
+          <w:b/>
+          <w:bCs/>
+        </w:rPr>
+        <w:t>Выполняет студент №1:</w:t>
+      </w:r>
+    </w:p>
+    <w:p>
+      <w:r>
+        <w:lastRenderedPageBreak/>
+        <w:t xml:space="preserve">- получил все добавленные изменения в свой локальный репозиторий; </w:t>
+      </w:r>
+    </w:p>
+    <w:p>
+      <w:r>
+        <w:drawing>
+          <wp:inline distT="0" distB="0" distL="0" distR="0" wp14:anchorId="56634E16" wp14:editId="681328F4">
+            <wp:extent cx="2771775" cy="847725"/>
+            <wp:effectExtent l="0" t="0" r="9525" b="9525"/>
+            <wp:docPr id="476419185" name="Рисунок 20"/>
+            <wp:cNvGraphicFramePr>
+              <a:graphicFrameLocks xmlns:a="http://schemas.openxmlformats.org/drawingml/2006/main" noChangeAspect="1"/>
+            </wp:cNvGraphicFramePr>
+            <a:graphic xmlns:a="http://schemas.openxmlformats.org/drawingml/2006/main">
+              <a:graphicData uri="http://schemas.openxmlformats.org/drawingml/2006/picture">
+                <pic:pic xmlns:pic="http://schemas.openxmlformats.org/drawingml/2006/picture">
+                  <pic:nvPicPr>
+                    <pic:cNvPr id="0" name="Picture 114"/>
+                    <pic:cNvPicPr>
+                      <a:picLocks noChangeAspect="1" noChangeArrowheads="1"/>
+                    </pic:cNvPicPr>
+                  </pic:nvPicPr>
+                  <pic:blipFill>
+                    <a:blip r:embed="rId21">
+                      <a:extLst>
+                        <a:ext uri="{28A0092B-C50C-407E-A947-70E740481C1C}">
+                          <a14:useLocalDpi xmlns:a14="http://schemas.microsoft.com/office/drawing/2010/main" val="0"/>
+                        </a:ext>
+                      </a:extLst>
+                    </a:blip>
+                    <a:srcRect/>
+                    <a:stretch>
+                      <a:fillRect/>
+                    </a:stretch>
+                  </pic:blipFill>
+                  <pic:spPr bwMode="auto">
+                    <a:xfrm>
+                      <a:off x="0" y="0"/>
+                      <a:ext cx="2771775" cy="847725"/>
+                    </a:xfrm>
+                    <a:prstGeom prst="rect">
+                      <a:avLst/>
+                    </a:prstGeom>
+                    <a:noFill/>
+                    <a:ln>
+                      <a:noFill/>
+                    </a:ln>
+                  </pic:spPr>
+                </pic:pic>
+              </a:graphicData>
+            </a:graphic>
+          </wp:inline>
+        </w:drawing>
+      </w:r>
+    </w:p>
+    <w:p>
+      <w:r>
+        <w:t xml:space="preserve">- оформил отчет; </w:t>
+      </w:r>
+    </w:p>
+    <w:p>
+      <w:r>
+        <w:t xml:space="preserve">- зафиксировал изменения; </w:t>
+      </w:r>
+    </w:p>
+    <w:p>
+      <w:r>
+        <w:t xml:space="preserve">- добавил ссылку на наш совместный репозиторий в конце отчета; </w:t>
+      </w:r>
+    </w:p>
+    <w:p>
+      <w:r>
+        <w:t xml:space="preserve">- зафиксировал изменения; </w:t>
+      </w:r>
+    </w:p>
+    <w:p>
+      <w:r>
+        <w:t xml:space="preserve">- отправил зафиксированные изменения в удаленный репозиторий в </w:t>
+      </w:r>
+    </w:p>
+    <w:p>
+      <w:r>
+        <w:t>главную ветку.</w:t>
+      </w:r>
+    </w:p>
+    <w:p>
+      <w:r>
+        <w:rPr>
+          <w:b/>
+          <w:bCs/>
+        </w:rPr>
+        <w:t xml:space="preserve">Вывод: </w:t>
+      </w:r>
+      <w:r>
+        <w:t xml:space="preserve">научились работать с веб-сервисом для хостинга проектов и их </w:t>
+      </w:r>
+    </w:p>
+    <w:p>
+      <w:r>
+        <w:t xml:space="preserve">совместной разработки </w:t>
+      </w:r>
+      <w:proofErr w:type="spellStart"/>
+      <w:r>
+        <w:t>GitHub</w:t>
+      </w:r>
+      <w:proofErr w:type="spellEnd"/>
+      <w:r>
+        <w:t xml:space="preserve">. Создали свой публичный репозиторий. </w:t>
+      </w:r>
+    </w:p>
+    <w:p/>
     <w:sectPr>
       <w:pgSz w:w="11906" w:h="16838"/>
       <w:pgMar w:top="1134" w:right="850" w:bottom="1134" w:left="1701" w:header="708" w:footer="708" w:gutter="0"/>
@@ -23,6 +1659,315 @@
     </w:sectPr>
   </w:body>
 </w:document>
+</file>
+
+<file path=word/numbering.xml><?xml version="1.0" encoding="utf-8"?>
+<w:numbering xmlns:wpc="http://schemas.microsoft.com/office/word/2010/wordprocessingCanvas" xmlns:cx="http://schemas.microsoft.com/office/drawing/2014/chartex" xmlns:cx1="http://schemas.microsoft.com/office/drawing/2015/9/8/chartex" xmlns:cx2="http://schemas.microsoft.com/office/drawing/2015/10/21/chartex" xmlns:cx3="http://schemas.microsoft.com/office/drawing/2016/5/9/chartex" xmlns:cx4="http://schemas.microsoft.com/office/drawing/2016/5/10/chartex" xmlns:cx5="http://schemas.microsoft.com/office/drawing/2016/5/11/chartex" xmlns:cx6="http://schemas.microsoft.com/office/drawing/2016/5/12/chartex" xmlns:cx7="http://schemas.microsoft.com/office/drawing/2016/5/13/chartex" xmlns:cx8="http://schemas.microsoft.com/office/drawing/2016/5/14/chartex" xmlns:mc="http://schemas.openxmlformats.org/markup-compatibility/2006" xmlns:aink="http://schemas.microsoft.com/office/drawing/2016/ink" xmlns:am3d="http://schemas.microsoft.com/office/drawing/2017/model3d" xmlns:o="urn:schemas-microsoft-com:office:office" xmlns:oel="http://schemas.microsoft.com/office/2019/extlst" xmlns:r="http://schemas.openxmlformats.org/officeDocument/2006/relationships" xmlns:m="http://schemas.openxmlformats.org/officeDocument/2006/math" xmlns:v="urn:schemas-microsoft-com:vml" xmlns:wp14="http://schemas.microsoft.com/office/word/2010/wordprocessingDrawing" xmlns:wp="http://schemas.openxmlformats.org/drawingml/2006/wordprocessingDrawing" xmlns:w10="urn:schemas-microsoft-com:office:word" xmlns:w="http://schemas.openxmlformats.org/wordprocessingml/2006/main" xmlns:w14="http://schemas.microsoft.com/office/word/2010/wordml" xmlns:w15="http://schemas.microsoft.com/office/word/2012/wordml" xmlns:w16cex="http://schemas.microsoft.com/office/word/2018/wordml/cex" xmlns:w16cid="http://schemas.microsoft.com/office/word/2016/wordml/cid" xmlns:w16="http://schemas.microsoft.com/office/word/2018/wordml" xmlns:w16du="http://schemas.microsoft.com/office/word/2023/wordml/word16du" xmlns:w16sdtdh="http://schemas.microsoft.com/office/word/2020/wordml/sdtdatahash" xmlns:w16se="http://schemas.microsoft.com/office/word/2015/wordml/symex" xmlns:wpg="http://schemas.microsoft.com/office/word/2010/wordprocessingGroup" xmlns:wpi="http://schemas.microsoft.com/office/word/2010/wordprocessingInk" xmlns:wne="http://schemas.microsoft.com/office/word/2006/wordml" xmlns:wps="http://schemas.microsoft.com/office/word/2010/wordprocessingShape" mc:Ignorable="w14 w15 w16se w16cid w16 w16cex w16sdtdh w16du wp14">
+  <w:abstractNum w:abstractNumId="0" w15:restartNumberingAfterBreak="0">
+    <w:nsid w:val="1CF93EC8"/>
+    <w:multiLevelType w:val="multilevel"/>
+    <w:tmpl w:val="8A267D58"/>
+    <w:lvl w:ilvl="0">
+      <w:start w:val="1"/>
+      <w:numFmt w:val="bullet"/>
+      <w:lvlText w:val=""/>
+      <w:lvlJc w:val="left"/>
+      <w:pPr>
+        <w:tabs>
+          <w:tab w:val="num" w:pos="720"/>
+        </w:tabs>
+        <w:ind w:left="720" w:hanging="360"/>
+      </w:pPr>
+      <w:rPr>
+        <w:rFonts w:ascii="Symbol" w:hAnsi="Symbol" w:hint="default"/>
+        <w:sz w:val="20"/>
+      </w:rPr>
+    </w:lvl>
+    <w:lvl w:ilvl="1" w:tentative="1">
+      <w:start w:val="1"/>
+      <w:numFmt w:val="bullet"/>
+      <w:lvlText w:val="o"/>
+      <w:lvlJc w:val="left"/>
+      <w:pPr>
+        <w:tabs>
+          <w:tab w:val="num" w:pos="1440"/>
+        </w:tabs>
+        <w:ind w:left="1440" w:hanging="360"/>
+      </w:pPr>
+      <w:rPr>
+        <w:rFonts w:ascii="Courier New" w:hAnsi="Courier New" w:hint="default"/>
+        <w:sz w:val="20"/>
+      </w:rPr>
+    </w:lvl>
+    <w:lvl w:ilvl="2" w:tentative="1">
+      <w:start w:val="1"/>
+      <w:numFmt w:val="bullet"/>
+      <w:lvlText w:val=""/>
+      <w:lvlJc w:val="left"/>
+      <w:pPr>
+        <w:tabs>
+          <w:tab w:val="num" w:pos="2160"/>
+        </w:tabs>
+        <w:ind w:left="2160" w:hanging="360"/>
+      </w:pPr>
+      <w:rPr>
+        <w:rFonts w:ascii="Wingdings" w:hAnsi="Wingdings" w:hint="default"/>
+        <w:sz w:val="20"/>
+      </w:rPr>
+    </w:lvl>
+    <w:lvl w:ilvl="3" w:tentative="1">
+      <w:start w:val="1"/>
+      <w:numFmt w:val="bullet"/>
+      <w:lvlText w:val=""/>
+      <w:lvlJc w:val="left"/>
+      <w:pPr>
+        <w:tabs>
+          <w:tab w:val="num" w:pos="2880"/>
+        </w:tabs>
+        <w:ind w:left="2880" w:hanging="360"/>
+      </w:pPr>
+      <w:rPr>
+        <w:rFonts w:ascii="Wingdings" w:hAnsi="Wingdings" w:hint="default"/>
+        <w:sz w:val="20"/>
+      </w:rPr>
+    </w:lvl>
+    <w:lvl w:ilvl="4" w:tentative="1">
+      <w:start w:val="1"/>
+      <w:numFmt w:val="bullet"/>
+      <w:lvlText w:val=""/>
+      <w:lvlJc w:val="left"/>
+      <w:pPr>
+        <w:tabs>
+          <w:tab w:val="num" w:pos="3600"/>
+        </w:tabs>
+        <w:ind w:left="3600" w:hanging="360"/>
+      </w:pPr>
+      <w:rPr>
+        <w:rFonts w:ascii="Wingdings" w:hAnsi="Wingdings" w:hint="default"/>
+        <w:sz w:val="20"/>
+      </w:rPr>
+    </w:lvl>
+    <w:lvl w:ilvl="5" w:tentative="1">
+      <w:start w:val="1"/>
+      <w:numFmt w:val="bullet"/>
+      <w:lvlText w:val=""/>
+      <w:lvlJc w:val="left"/>
+      <w:pPr>
+        <w:tabs>
+          <w:tab w:val="num" w:pos="4320"/>
+        </w:tabs>
+        <w:ind w:left="4320" w:hanging="360"/>
+      </w:pPr>
+      <w:rPr>
+        <w:rFonts w:ascii="Wingdings" w:hAnsi="Wingdings" w:hint="default"/>
+        <w:sz w:val="20"/>
+      </w:rPr>
+    </w:lvl>
+    <w:lvl w:ilvl="6" w:tentative="1">
+      <w:start w:val="1"/>
+      <w:numFmt w:val="bullet"/>
+      <w:lvlText w:val=""/>
+      <w:lvlJc w:val="left"/>
+      <w:pPr>
+        <w:tabs>
+          <w:tab w:val="num" w:pos="5040"/>
+        </w:tabs>
+        <w:ind w:left="5040" w:hanging="360"/>
+      </w:pPr>
+      <w:rPr>
+        <w:rFonts w:ascii="Wingdings" w:hAnsi="Wingdings" w:hint="default"/>
+        <w:sz w:val="20"/>
+      </w:rPr>
+    </w:lvl>
+    <w:lvl w:ilvl="7" w:tentative="1">
+      <w:start w:val="1"/>
+      <w:numFmt w:val="bullet"/>
+      <w:lvlText w:val=""/>
+      <w:lvlJc w:val="left"/>
+      <w:pPr>
+        <w:tabs>
+          <w:tab w:val="num" w:pos="5760"/>
+        </w:tabs>
+        <w:ind w:left="5760" w:hanging="360"/>
+      </w:pPr>
+      <w:rPr>
+        <w:rFonts w:ascii="Wingdings" w:hAnsi="Wingdings" w:hint="default"/>
+        <w:sz w:val="20"/>
+      </w:rPr>
+    </w:lvl>
+    <w:lvl w:ilvl="8" w:tentative="1">
+      <w:start w:val="1"/>
+      <w:numFmt w:val="bullet"/>
+      <w:lvlText w:val=""/>
+      <w:lvlJc w:val="left"/>
+      <w:pPr>
+        <w:tabs>
+          <w:tab w:val="num" w:pos="6480"/>
+        </w:tabs>
+        <w:ind w:left="6480" w:hanging="360"/>
+      </w:pPr>
+      <w:rPr>
+        <w:rFonts w:ascii="Wingdings" w:hAnsi="Wingdings" w:hint="default"/>
+        <w:sz w:val="20"/>
+      </w:rPr>
+    </w:lvl>
+  </w:abstractNum>
+  <w:abstractNum w:abstractNumId="1" w15:restartNumberingAfterBreak="0">
+    <w:nsid w:val="32442194"/>
+    <w:multiLevelType w:val="multilevel"/>
+    <w:tmpl w:val="D7D472BC"/>
+    <w:lvl w:ilvl="0">
+      <w:start w:val="1"/>
+      <w:numFmt w:val="bullet"/>
+      <w:lvlText w:val=""/>
+      <w:lvlJc w:val="left"/>
+      <w:pPr>
+        <w:tabs>
+          <w:tab w:val="num" w:pos="720"/>
+        </w:tabs>
+        <w:ind w:left="720" w:hanging="360"/>
+      </w:pPr>
+      <w:rPr>
+        <w:rFonts w:ascii="Symbol" w:hAnsi="Symbol" w:hint="default"/>
+        <w:sz w:val="20"/>
+      </w:rPr>
+    </w:lvl>
+    <w:lvl w:ilvl="1" w:tentative="1">
+      <w:start w:val="1"/>
+      <w:numFmt w:val="bullet"/>
+      <w:lvlText w:val="o"/>
+      <w:lvlJc w:val="left"/>
+      <w:pPr>
+        <w:tabs>
+          <w:tab w:val="num" w:pos="1440"/>
+        </w:tabs>
+        <w:ind w:left="1440" w:hanging="360"/>
+      </w:pPr>
+      <w:rPr>
+        <w:rFonts w:ascii="Courier New" w:hAnsi="Courier New" w:hint="default"/>
+        <w:sz w:val="20"/>
+      </w:rPr>
+    </w:lvl>
+    <w:lvl w:ilvl="2" w:tentative="1">
+      <w:start w:val="1"/>
+      <w:numFmt w:val="bullet"/>
+      <w:lvlText w:val=""/>
+      <w:lvlJc w:val="left"/>
+      <w:pPr>
+        <w:tabs>
+          <w:tab w:val="num" w:pos="2160"/>
+        </w:tabs>
+        <w:ind w:left="2160" w:hanging="360"/>
+      </w:pPr>
+      <w:rPr>
+        <w:rFonts w:ascii="Wingdings" w:hAnsi="Wingdings" w:hint="default"/>
+        <w:sz w:val="20"/>
+      </w:rPr>
+    </w:lvl>
+    <w:lvl w:ilvl="3" w:tentative="1">
+      <w:start w:val="1"/>
+      <w:numFmt w:val="bullet"/>
+      <w:lvlText w:val=""/>
+      <w:lvlJc w:val="left"/>
+      <w:pPr>
+        <w:tabs>
+          <w:tab w:val="num" w:pos="2880"/>
+        </w:tabs>
+        <w:ind w:left="2880" w:hanging="360"/>
+      </w:pPr>
+      <w:rPr>
+        <w:rFonts w:ascii="Wingdings" w:hAnsi="Wingdings" w:hint="default"/>
+        <w:sz w:val="20"/>
+      </w:rPr>
+    </w:lvl>
+    <w:lvl w:ilvl="4" w:tentative="1">
+      <w:start w:val="1"/>
+      <w:numFmt w:val="bullet"/>
+      <w:lvlText w:val=""/>
+      <w:lvlJc w:val="left"/>
+      <w:pPr>
+        <w:tabs>
+          <w:tab w:val="num" w:pos="3600"/>
+        </w:tabs>
+        <w:ind w:left="3600" w:hanging="360"/>
+      </w:pPr>
+      <w:rPr>
+        <w:rFonts w:ascii="Wingdings" w:hAnsi="Wingdings" w:hint="default"/>
+        <w:sz w:val="20"/>
+      </w:rPr>
+    </w:lvl>
+    <w:lvl w:ilvl="5" w:tentative="1">
+      <w:start w:val="1"/>
+      <w:numFmt w:val="bullet"/>
+      <w:lvlText w:val=""/>
+      <w:lvlJc w:val="left"/>
+      <w:pPr>
+        <w:tabs>
+          <w:tab w:val="num" w:pos="4320"/>
+        </w:tabs>
+        <w:ind w:left="4320" w:hanging="360"/>
+      </w:pPr>
+      <w:rPr>
+        <w:rFonts w:ascii="Wingdings" w:hAnsi="Wingdings" w:hint="default"/>
+        <w:sz w:val="20"/>
+      </w:rPr>
+    </w:lvl>
+    <w:lvl w:ilvl="6" w:tentative="1">
+      <w:start w:val="1"/>
+      <w:numFmt w:val="bullet"/>
+      <w:lvlText w:val=""/>
+      <w:lvlJc w:val="left"/>
+      <w:pPr>
+        <w:tabs>
+          <w:tab w:val="num" w:pos="5040"/>
+        </w:tabs>
+        <w:ind w:left="5040" w:hanging="360"/>
+      </w:pPr>
+      <w:rPr>
+        <w:rFonts w:ascii="Wingdings" w:hAnsi="Wingdings" w:hint="default"/>
+        <w:sz w:val="20"/>
+      </w:rPr>
+    </w:lvl>
+    <w:lvl w:ilvl="7" w:tentative="1">
+      <w:start w:val="1"/>
+      <w:numFmt w:val="bullet"/>
+      <w:lvlText w:val=""/>
+      <w:lvlJc w:val="left"/>
+      <w:pPr>
+        <w:tabs>
+          <w:tab w:val="num" w:pos="5760"/>
+        </w:tabs>
+        <w:ind w:left="5760" w:hanging="360"/>
+      </w:pPr>
+      <w:rPr>
+        <w:rFonts w:ascii="Wingdings" w:hAnsi="Wingdings" w:hint="default"/>
+        <w:sz w:val="20"/>
+      </w:rPr>
+    </w:lvl>
+    <w:lvl w:ilvl="8" w:tentative="1">
+      <w:start w:val="1"/>
+      <w:numFmt w:val="bullet"/>
+      <w:lvlText w:val=""/>
+      <w:lvlJc w:val="left"/>
+      <w:pPr>
+        <w:tabs>
+          <w:tab w:val="num" w:pos="6480"/>
+        </w:tabs>
+        <w:ind w:left="6480" w:hanging="360"/>
+      </w:pPr>
+      <w:rPr>
+        <w:rFonts w:ascii="Wingdings" w:hAnsi="Wingdings" w:hint="default"/>
+        <w:sz w:val="20"/>
+      </w:rPr>
+    </w:lvl>
+  </w:abstractNum>
+  <w:num w:numId="1" w16cid:durableId="2057407">
+    <w:abstractNumId w:val="0"/>
+  </w:num>
+  <w:num w:numId="2" w16cid:durableId="63993054">
+    <w:abstractNumId w:val="1"/>
+  </w:num>
+</w:numbering>
 </file>
 
 <file path=word/styles.xml><?xml version="1.0" encoding="utf-8"?>
@@ -628,7 +2573,6 @@
   <w:style w:type="character" w:default="1" w:styleId="a0">
     <w:name w:val="Default Paragraph Font"/>
     <w:uiPriority w:val="1"/>
-    <w:semiHidden/>
     <w:unhideWhenUsed/>
   </w:style>
   <w:style w:type="table" w:default="1" w:styleId="a1">

</xml_diff>

<commit_message>
2nd changes in otchet
</commit_message>
<xml_diff>
--- a/lab10.docx
+++ b/lab10.docx
@@ -1601,13 +1601,83 @@
       </w:r>
     </w:p>
     <w:p>
+      <w:pPr>
+        <w:rPr>
+          <w:lang w:val="en-US"/>
+        </w:rPr>
+      </w:pPr>
       <w:r>
         <w:t xml:space="preserve">- зафиксировал изменения; </w:t>
       </w:r>
     </w:p>
     <w:p>
+      <w:pPr>
+        <w:rPr>
+          <w:lang w:val="en-US"/>
+        </w:rPr>
+      </w:pPr>
+      <w:r>
+        <w:rPr>
+          <w:lang w:val="en-US"/>
+        </w:rPr>
+        <w:drawing>
+          <wp:inline distT="0" distB="0" distL="0" distR="0" wp14:anchorId="206CBD49" wp14:editId="06A65744">
+            <wp:extent cx="3991532" cy="381053"/>
+            <wp:effectExtent l="0" t="0" r="9525" b="0"/>
+            <wp:docPr id="930453375" name="Рисунок 1"/>
+            <wp:cNvGraphicFramePr>
+              <a:graphicFrameLocks xmlns:a="http://schemas.openxmlformats.org/drawingml/2006/main" noChangeAspect="1"/>
+            </wp:cNvGraphicFramePr>
+            <a:graphic xmlns:a="http://schemas.openxmlformats.org/drawingml/2006/main">
+              <a:graphicData uri="http://schemas.openxmlformats.org/drawingml/2006/picture">
+                <pic:pic xmlns:pic="http://schemas.openxmlformats.org/drawingml/2006/picture">
+                  <pic:nvPicPr>
+                    <pic:cNvPr id="930453375" name=""/>
+                    <pic:cNvPicPr/>
+                  </pic:nvPicPr>
+                  <pic:blipFill>
+                    <a:blip r:embed="rId23"/>
+                    <a:stretch>
+                      <a:fillRect/>
+                    </a:stretch>
+                  </pic:blipFill>
+                  <pic:spPr>
+                    <a:xfrm>
+                      <a:off x="0" y="0"/>
+                      <a:ext cx="3991532" cy="381053"/>
+                    </a:xfrm>
+                    <a:prstGeom prst="rect">
+                      <a:avLst/>
+                    </a:prstGeom>
+                  </pic:spPr>
+                </pic:pic>
+              </a:graphicData>
+            </a:graphic>
+          </wp:inline>
+        </w:drawing>
+      </w:r>
+    </w:p>
+    <w:p>
+      <w:pPr>
+        <w:rPr>
+          <w:lang w:val="en-US"/>
+        </w:rPr>
+      </w:pPr>
       <w:r>
         <w:t xml:space="preserve">- добавил ссылку на наш совместный репозиторий в конце отчета; </w:t>
+      </w:r>
+    </w:p>
+    <w:p>
+      <w:pPr>
+        <w:rPr>
+          <w:lang w:val="en-US"/>
+        </w:rPr>
+      </w:pPr>
+      <w:r>
+        <w:rPr>
+          <w:lang w:val="en-US"/>
+        </w:rPr>
+        <w:t>https://github.com/0bsqre/FinalWork.git</w:t>
       </w:r>
     </w:p>
     <w:p>

</xml_diff>